<commit_message>
Submit weekly status report
</commit_message>
<xml_diff>
--- a/weekly status reports/(11-14-14).docx
+++ b/weekly status reports/(11-14-14).docx
@@ -173,11 +173,7 @@
     </w:p>
     <w:p>
       <w:pPr>
-        <w:pStyle w:val="ListParagraph"/>
-        <w:numPr>
-          <w:ilvl w:val="0"/>
-          <w:numId w:val="3"/>
-        </w:numPr>
+        <w:pStyle w:val="Heading1"/>
       </w:pPr>
       <w:r>
         <w:t>Currently adding the actual student data to the site</w:t>

</xml_diff>